<commit_message>
violation rows fetch done
</commit_message>
<xml_diff>
--- a/templates/report_template.docx
+++ b/templates/report_template.docx
@@ -63,6 +63,7 @@
         </w:rPr>
         <w:t>{{</w:t>
       </w:r>
+      <w:proofErr w:type="spellStart"/>
       <w:r>
         <w:rPr>
           <w:b/>
@@ -71,6 +72,7 @@
         </w:rPr>
         <w:t>reportHeading</w:t>
       </w:r>
+      <w:proofErr w:type="spellEnd"/>
       <w:r>
         <w:rPr>
           <w:b/>
@@ -93,12 +95,14 @@
         </w:rPr>
         <w:t>Date of Reporting: {{</w:t>
       </w:r>
+      <w:proofErr w:type="spellStart"/>
       <w:r>
         <w:rPr>
           <w:lang w:val="en-US"/>
         </w:rPr>
         <w:t>reportDt</w:t>
       </w:r>
+      <w:proofErr w:type="spellEnd"/>
       <w:r>
         <w:rPr>
           <w:lang w:val="en-US"/>
@@ -135,11 +139,11 @@
         <w:tblLook w:val="04A0" w:firstRow="1" w:lastRow="0" w:firstColumn="1" w:lastColumn="0" w:noHBand="0" w:noVBand="1"/>
       </w:tblPr>
       <w:tblGrid>
-        <w:gridCol w:w="1790"/>
+        <w:gridCol w:w="1867"/>
         <w:gridCol w:w="1939"/>
-        <w:gridCol w:w="1767"/>
-        <w:gridCol w:w="1779"/>
-        <w:gridCol w:w="1741"/>
+        <w:gridCol w:w="1783"/>
+        <w:gridCol w:w="1774"/>
+        <w:gridCol w:w="1653"/>
       </w:tblGrid>
       <w:tr>
         <w:trPr>
@@ -159,6 +163,7 @@
                 <w:lang w:val="en-US"/>
               </w:rPr>
             </w:pPr>
+            <w:proofErr w:type="spellStart"/>
             <w:r>
               <w:rPr>
                 <w:b/>
@@ -167,6 +172,7 @@
               </w:rPr>
               <w:t>Sr.No</w:t>
             </w:r>
+            <w:proofErr w:type="spellEnd"/>
             <w:r>
               <w:rPr>
                 <w:b/>
@@ -294,6 +300,7 @@
               </w:rPr>
               <w:t xml:space="preserve">{%tr for item in </w:t>
             </w:r>
+            <w:proofErr w:type="spellStart"/>
             <w:r>
               <w:rPr>
                 <w:lang w:val="en-US"/>
@@ -324,6 +331,7 @@
               </w:rPr>
               <w:t>ows</w:t>
             </w:r>
+            <w:proofErr w:type="spellEnd"/>
             <w:r>
               <w:rPr>
                 <w:lang w:val="en-US"/>
@@ -349,7 +357,21 @@
               <w:rPr>
                 <w:lang w:val="en-US"/>
               </w:rPr>
-              <w:t>{{item.srNum}}</w:t>
+              <w:t>{{</w:t>
+            </w:r>
+            <w:proofErr w:type="spellStart"/>
+            <w:r>
+              <w:rPr>
+                <w:lang w:val="en-US"/>
+              </w:rPr>
+              <w:t>item.srNum</w:t>
+            </w:r>
+            <w:proofErr w:type="spellEnd"/>
+            <w:r>
+              <w:rPr>
+                <w:lang w:val="en-US"/>
+              </w:rPr>
+              <w:t>}}</w:t>
             </w:r>
           </w:p>
         </w:tc>
@@ -367,7 +389,21 @@
               <w:rPr>
                 <w:lang w:val="en-US"/>
               </w:rPr>
-              <w:t>{{item.stateName}}</w:t>
+              <w:t>{{</w:t>
+            </w:r>
+            <w:proofErr w:type="spellStart"/>
+            <w:r>
+              <w:rPr>
+                <w:lang w:val="en-US"/>
+              </w:rPr>
+              <w:t>item.stateName</w:t>
+            </w:r>
+            <w:proofErr w:type="spellEnd"/>
+            <w:r>
+              <w:rPr>
+                <w:lang w:val="en-US"/>
+              </w:rPr>
+              <w:t>}}</w:t>
             </w:r>
           </w:p>
         </w:tc>
@@ -386,7 +422,21 @@
               <w:rPr>
                 <w:lang w:val="en-US"/>
               </w:rPr>
-              <w:t>{{item.numBlks}}</w:t>
+              <w:t>{{</w:t>
+            </w:r>
+            <w:proofErr w:type="spellStart"/>
+            <w:r>
+              <w:rPr>
+                <w:lang w:val="en-US"/>
+              </w:rPr>
+              <w:t>item.numBlks</w:t>
+            </w:r>
+            <w:proofErr w:type="spellEnd"/>
+            <w:r>
+              <w:rPr>
+                <w:lang w:val="en-US"/>
+              </w:rPr>
+              <w:t>}}</w:t>
             </w:r>
           </w:p>
         </w:tc>
@@ -405,7 +455,33 @@
               <w:rPr>
                 <w:lang w:val="en-US"/>
               </w:rPr>
-              <w:t>{{item.num_hrs}}</w:t>
+              <w:t>{{</w:t>
+            </w:r>
+            <w:proofErr w:type="spellStart"/>
+            <w:r>
+              <w:rPr>
+                <w:lang w:val="en-US"/>
+              </w:rPr>
+              <w:t>item.num</w:t>
+            </w:r>
+            <w:r>
+              <w:rPr>
+                <w:lang w:val="en-US"/>
+              </w:rPr>
+              <w:t>H</w:t>
+            </w:r>
+            <w:r>
+              <w:rPr>
+                <w:lang w:val="en-US"/>
+              </w:rPr>
+              <w:t>rs</w:t>
+            </w:r>
+            <w:proofErr w:type="spellEnd"/>
+            <w:r>
+              <w:rPr>
+                <w:lang w:val="en-US"/>
+              </w:rPr>
+              <w:t>}}</w:t>
             </w:r>
           </w:p>
         </w:tc>
@@ -424,7 +500,33 @@
               <w:rPr>
                 <w:lang w:val="en-US"/>
               </w:rPr>
-              <w:t>{{item.perc_hrs}}</w:t>
+              <w:t>{{</w:t>
+            </w:r>
+            <w:proofErr w:type="spellStart"/>
+            <w:r>
+              <w:rPr>
+                <w:lang w:val="en-US"/>
+              </w:rPr>
+              <w:t>item.perc</w:t>
+            </w:r>
+            <w:r>
+              <w:rPr>
+                <w:lang w:val="en-US"/>
+              </w:rPr>
+              <w:t>H</w:t>
+            </w:r>
+            <w:r>
+              <w:rPr>
+                <w:lang w:val="en-US"/>
+              </w:rPr>
+              <w:t>rs</w:t>
+            </w:r>
+            <w:proofErr w:type="spellEnd"/>
+            <w:r>
+              <w:rPr>
+                <w:lang w:val="en-US"/>
+              </w:rPr>
+              <w:t>}}</w:t>
             </w:r>
           </w:p>
         </w:tc>
@@ -446,7 +548,21 @@
               <w:rPr>
                 <w:lang w:val="en-US"/>
               </w:rPr>
-              <w:t>{%tr endfor %}</w:t>
+              <w:t xml:space="preserve">{%tr </w:t>
+            </w:r>
+            <w:proofErr w:type="spellStart"/>
+            <w:r>
+              <w:rPr>
+                <w:lang w:val="en-US"/>
+              </w:rPr>
+              <w:t>endfor</w:t>
+            </w:r>
+            <w:proofErr w:type="spellEnd"/>
+            <w:r>
+              <w:rPr>
+                <w:lang w:val="en-US"/>
+              </w:rPr>
+              <w:t xml:space="preserve"> %}</w:t>
             </w:r>
           </w:p>
         </w:tc>
@@ -528,11 +644,11 @@
         <w:tblLook w:val="04A0" w:firstRow="1" w:lastRow="0" w:firstColumn="1" w:lastColumn="0" w:noHBand="0" w:noVBand="1"/>
       </w:tblPr>
       <w:tblGrid>
-        <w:gridCol w:w="1790"/>
+        <w:gridCol w:w="1867"/>
         <w:gridCol w:w="1939"/>
-        <w:gridCol w:w="1767"/>
-        <w:gridCol w:w="1779"/>
-        <w:gridCol w:w="1741"/>
+        <w:gridCol w:w="1783"/>
+        <w:gridCol w:w="1774"/>
+        <w:gridCol w:w="1653"/>
       </w:tblGrid>
       <w:tr>
         <w:trPr>
@@ -552,6 +668,7 @@
                 <w:lang w:val="en-US"/>
               </w:rPr>
             </w:pPr>
+            <w:proofErr w:type="spellStart"/>
             <w:r>
               <w:rPr>
                 <w:b/>
@@ -560,6 +677,7 @@
               </w:rPr>
               <w:t>Sr.No</w:t>
             </w:r>
+            <w:proofErr w:type="spellEnd"/>
             <w:r>
               <w:rPr>
                 <w:b/>
@@ -687,6 +805,7 @@
               </w:rPr>
               <w:t xml:space="preserve">{%tr for item in </w:t>
             </w:r>
+            <w:proofErr w:type="spellStart"/>
             <w:r>
               <w:rPr>
                 <w:lang w:val="en-US"/>
@@ -723,6 +842,7 @@
               </w:rPr>
               <w:t>ows</w:t>
             </w:r>
+            <w:proofErr w:type="spellEnd"/>
             <w:r>
               <w:rPr>
                 <w:lang w:val="en-US"/>
@@ -748,7 +868,21 @@
               <w:rPr>
                 <w:lang w:val="en-US"/>
               </w:rPr>
-              <w:t>{{item.srNum}}</w:t>
+              <w:t>{{</w:t>
+            </w:r>
+            <w:proofErr w:type="spellStart"/>
+            <w:r>
+              <w:rPr>
+                <w:lang w:val="en-US"/>
+              </w:rPr>
+              <w:t>item.srNum</w:t>
+            </w:r>
+            <w:proofErr w:type="spellEnd"/>
+            <w:r>
+              <w:rPr>
+                <w:lang w:val="en-US"/>
+              </w:rPr>
+              <w:t>}}</w:t>
             </w:r>
           </w:p>
         </w:tc>
@@ -766,7 +900,21 @@
               <w:rPr>
                 <w:lang w:val="en-US"/>
               </w:rPr>
-              <w:t>{{item.stateName}}</w:t>
+              <w:t>{{</w:t>
+            </w:r>
+            <w:proofErr w:type="spellStart"/>
+            <w:r>
+              <w:rPr>
+                <w:lang w:val="en-US"/>
+              </w:rPr>
+              <w:t>item.stateName</w:t>
+            </w:r>
+            <w:proofErr w:type="spellEnd"/>
+            <w:r>
+              <w:rPr>
+                <w:lang w:val="en-US"/>
+              </w:rPr>
+              <w:t>}}</w:t>
             </w:r>
           </w:p>
         </w:tc>
@@ -785,7 +933,21 @@
               <w:rPr>
                 <w:lang w:val="en-US"/>
               </w:rPr>
-              <w:t>{{item.numBlks}}</w:t>
+              <w:t>{{</w:t>
+            </w:r>
+            <w:proofErr w:type="spellStart"/>
+            <w:r>
+              <w:rPr>
+                <w:lang w:val="en-US"/>
+              </w:rPr>
+              <w:t>item.numBlks</w:t>
+            </w:r>
+            <w:proofErr w:type="spellEnd"/>
+            <w:r>
+              <w:rPr>
+                <w:lang w:val="en-US"/>
+              </w:rPr>
+              <w:t>}}</w:t>
             </w:r>
           </w:p>
         </w:tc>
@@ -804,7 +966,33 @@
               <w:rPr>
                 <w:lang w:val="en-US"/>
               </w:rPr>
-              <w:t>{{item.num_hrs}}</w:t>
+              <w:t>{{</w:t>
+            </w:r>
+            <w:proofErr w:type="spellStart"/>
+            <w:r>
+              <w:rPr>
+                <w:lang w:val="en-US"/>
+              </w:rPr>
+              <w:t>item.num</w:t>
+            </w:r>
+            <w:r>
+              <w:rPr>
+                <w:lang w:val="en-US"/>
+              </w:rPr>
+              <w:t>H</w:t>
+            </w:r>
+            <w:r>
+              <w:rPr>
+                <w:lang w:val="en-US"/>
+              </w:rPr>
+              <w:t>rs</w:t>
+            </w:r>
+            <w:proofErr w:type="spellEnd"/>
+            <w:r>
+              <w:rPr>
+                <w:lang w:val="en-US"/>
+              </w:rPr>
+              <w:t>}}</w:t>
             </w:r>
           </w:p>
         </w:tc>
@@ -823,7 +1011,33 @@
               <w:rPr>
                 <w:lang w:val="en-US"/>
               </w:rPr>
-              <w:t>{{item.perc_hrs}}</w:t>
+              <w:t>{{</w:t>
+            </w:r>
+            <w:proofErr w:type="spellStart"/>
+            <w:r>
+              <w:rPr>
+                <w:lang w:val="en-US"/>
+              </w:rPr>
+              <w:t>item.perc</w:t>
+            </w:r>
+            <w:r>
+              <w:rPr>
+                <w:lang w:val="en-US"/>
+              </w:rPr>
+              <w:t>H</w:t>
+            </w:r>
+            <w:r>
+              <w:rPr>
+                <w:lang w:val="en-US"/>
+              </w:rPr>
+              <w:t>rs</w:t>
+            </w:r>
+            <w:proofErr w:type="spellEnd"/>
+            <w:r>
+              <w:rPr>
+                <w:lang w:val="en-US"/>
+              </w:rPr>
+              <w:t>}}</w:t>
             </w:r>
           </w:p>
         </w:tc>
@@ -845,7 +1059,21 @@
               <w:rPr>
                 <w:lang w:val="en-US"/>
               </w:rPr>
-              <w:t>{%tr endfor %}</w:t>
+              <w:t xml:space="preserve">{%tr </w:t>
+            </w:r>
+            <w:proofErr w:type="spellStart"/>
+            <w:r>
+              <w:rPr>
+                <w:lang w:val="en-US"/>
+              </w:rPr>
+              <w:t>endfor</w:t>
+            </w:r>
+            <w:proofErr w:type="spellEnd"/>
+            <w:r>
+              <w:rPr>
+                <w:lang w:val="en-US"/>
+              </w:rPr>
+              <w:t xml:space="preserve"> %}</w:t>
             </w:r>
           </w:p>
         </w:tc>

</xml_diff>

<commit_message>
hindi text, ordering and formatting
</commit_message>
<xml_diff>
--- a/templates/report_template.docx
+++ b/templates/report_template.docx
@@ -1,16 +1,18 @@
 
 <file path=word/document.xml><?xml version="1.0" encoding="utf-8"?>
-<w:document xmlns:wpc="http://schemas.microsoft.com/office/word/2010/wordprocessingCanvas" xmlns:cx="http://schemas.microsoft.com/office/drawing/2014/chartex" xmlns:cx1="http://schemas.microsoft.com/office/drawing/2015/9/8/chartex" xmlns:cx2="http://schemas.microsoft.com/office/drawing/2015/10/21/chartex" xmlns:cx3="http://schemas.microsoft.com/office/drawing/2016/5/9/chartex" xmlns:cx4="http://schemas.microsoft.com/office/drawing/2016/5/10/chartex" xmlns:cx5="http://schemas.microsoft.com/office/drawing/2016/5/11/chartex" xmlns:cx6="http://schemas.microsoft.com/office/drawing/2016/5/12/chartex" xmlns:cx7="http://schemas.microsoft.com/office/drawing/2016/5/13/chartex" xmlns:cx8="http://schemas.microsoft.com/office/drawing/2016/5/14/chartex" xmlns:mc="http://schemas.openxmlformats.org/markup-compatibility/2006" xmlns:aink="http://schemas.microsoft.com/office/drawing/2016/ink" xmlns:am3d="http://schemas.microsoft.com/office/drawing/2017/model3d" xmlns:o="urn:schemas-microsoft-com:office:office" xmlns:r="http://schemas.openxmlformats.org/officeDocument/2006/relationships" xmlns:m="http://schemas.openxmlformats.org/officeDocument/2006/math" xmlns:v="urn:schemas-microsoft-com:vml" xmlns:wp14="http://schemas.microsoft.com/office/word/2010/wordprocessingDrawing" xmlns:wp="http://schemas.openxmlformats.org/drawingml/2006/wordprocessingDrawing" xmlns:w10="urn:schemas-microsoft-com:office:word" xmlns:w="http://schemas.openxmlformats.org/wordprocessingml/2006/main" xmlns:w14="http://schemas.microsoft.com/office/word/2010/wordml" xmlns:w15="http://schemas.microsoft.com/office/word/2012/wordml" xmlns:w16cex="http://schemas.microsoft.com/office/word/2018/wordml/cex" xmlns:w16cid="http://schemas.microsoft.com/office/word/2016/wordml/cid" xmlns:w16="http://schemas.microsoft.com/office/word/2018/wordml" xmlns:w16se="http://schemas.microsoft.com/office/word/2015/wordml/symex" xmlns:wpg="http://schemas.microsoft.com/office/word/2010/wordprocessingGroup" xmlns:wpi="http://schemas.microsoft.com/office/word/2010/wordprocessingInk" xmlns:wne="http://schemas.microsoft.com/office/word/2006/wordml" xmlns:wps="http://schemas.microsoft.com/office/word/2010/wordprocessingShape" mc:Ignorable="w14 w15 w16se w16cid w16 w16cex wp14">
+<w:document xmlns:wpc="http://schemas.microsoft.com/office/word/2010/wordprocessingCanvas" xmlns:cx="http://schemas.microsoft.com/office/drawing/2014/chartex" xmlns:cx1="http://schemas.microsoft.com/office/drawing/2015/9/8/chartex" xmlns:cx2="http://schemas.microsoft.com/office/drawing/2015/10/21/chartex" xmlns:cx3="http://schemas.microsoft.com/office/drawing/2016/5/9/chartex" xmlns:cx4="http://schemas.microsoft.com/office/drawing/2016/5/10/chartex" xmlns:cx5="http://schemas.microsoft.com/office/drawing/2016/5/11/chartex" xmlns:cx6="http://schemas.microsoft.com/office/drawing/2016/5/12/chartex" xmlns:cx7="http://schemas.microsoft.com/office/drawing/2016/5/13/chartex" xmlns:cx8="http://schemas.microsoft.com/office/drawing/2016/5/14/chartex" xmlns:mc="http://schemas.openxmlformats.org/markup-compatibility/2006" xmlns:aink="http://schemas.microsoft.com/office/drawing/2016/ink" xmlns:am3d="http://schemas.microsoft.com/office/drawing/2017/model3d" xmlns:o="urn:schemas-microsoft-com:office:office" xmlns:r="http://schemas.openxmlformats.org/officeDocument/2006/relationships" xmlns:m="http://schemas.openxmlformats.org/officeDocument/2006/math" xmlns:v="urn:schemas-microsoft-com:vml" xmlns:wp14="http://schemas.microsoft.com/office/word/2010/wordprocessingDrawing" xmlns:wp="http://schemas.openxmlformats.org/drawingml/2006/wordprocessingDrawing" xmlns:w10="urn:schemas-microsoft-com:office:word" xmlns:w="http://schemas.openxmlformats.org/wordprocessingml/2006/main" xmlns:w14="http://schemas.microsoft.com/office/word/2010/wordml" xmlns:w15="http://schemas.microsoft.com/office/word/2012/wordml" xmlns:w16cex="http://schemas.microsoft.com/office/word/2018/wordml/cex" xmlns:w16cid="http://schemas.microsoft.com/office/word/2016/wordml/cid" xmlns:w16="http://schemas.microsoft.com/office/word/2018/wordml" xmlns:w16sdtdh="http://schemas.microsoft.com/office/word/2020/wordml/sdtdatahash" xmlns:w16se="http://schemas.microsoft.com/office/word/2015/wordml/symex" xmlns:wpg="http://schemas.microsoft.com/office/word/2010/wordprocessingGroup" xmlns:wpi="http://schemas.microsoft.com/office/word/2010/wordprocessingInk" xmlns:wne="http://schemas.microsoft.com/office/word/2006/wordml" xmlns:wps="http://schemas.microsoft.com/office/word/2010/wordprocessingShape" mc:Ignorable="w14 w15 w16se w16cid w16 w16cex w16sdtdh wp14">
   <w:body>
     <w:p>
       <w:pPr>
+        <w:spacing w:after="0"/>
         <w:jc w:val="center"/>
         <w:rPr>
           <w:b/>
           <w:bCs/>
           <w:sz w:val="28"/>
           <w:szCs w:val="28"/>
-          <w:lang w:val="en-US"/>
+          <w:cs/>
+          <w:lang w:val="en-US" w:bidi="hi-IN"/>
         </w:rPr>
       </w:pPr>
       <w:r>
@@ -19,9 +21,10 @@
           <w:bCs/>
           <w:sz w:val="28"/>
           <w:szCs w:val="28"/>
-          <w:lang w:val="en-US"/>
-        </w:rPr>
-        <w:t>POWER SYSTEM OPERATION CORPORATION LIMITED</w:t>
+          <w:cs/>
+          <w:lang w:val="en-US" w:bidi="hi-IN"/>
+        </w:rPr>
+        <w:t>पावर सिस्टम ऑपरेशन कार्पोरेशन लिमिटेड</w:t>
       </w:r>
     </w:p>
     <w:p>
@@ -37,13 +40,38 @@
       </w:pPr>
       <w:r>
         <w:rPr>
+          <w:rFonts w:cs="Mangal"/>
           <w:b/>
           <w:bCs/>
           <w:sz w:val="28"/>
           <w:szCs w:val="28"/>
-          <w:lang w:val="en-US"/>
-        </w:rPr>
-        <w:t>WESTERN LOAD DESPATCH CENTRE, MUMBAI</w:t>
+          <w:cs/>
+          <w:lang w:val="en-US" w:bidi="hi-IN"/>
+        </w:rPr>
+        <w:t>पश्चिम क्षेत्रीय भार प्रेषण केंद्र</w:t>
+      </w:r>
+      <w:r>
+        <w:rPr>
+          <w:rFonts w:cs="Mangal"/>
+          <w:b/>
+          <w:bCs/>
+          <w:sz w:val="28"/>
+          <w:szCs w:val="28"/>
+          <w:lang w:val="en-US" w:bidi="hi-IN"/>
+        </w:rPr>
+        <w:t>,</w:t>
+      </w:r>
+      <w:r>
+        <w:rPr>
+          <w:rFonts w:cs="Mangal"/>
+          <w:b/>
+          <w:bCs/>
+          <w:sz w:val="28"/>
+          <w:szCs w:val="28"/>
+          <w:cs/>
+          <w:lang w:val="en-US" w:bidi="hi-IN"/>
+        </w:rPr>
+        <w:t xml:space="preserve"> मुंबई </w:t>
       </w:r>
     </w:p>
     <w:p>
@@ -89,15 +117,76 @@
           <w:lang w:val="en-US"/>
         </w:rPr>
       </w:pPr>
-      <w:r>
-        <w:rPr>
-          <w:lang w:val="en-US"/>
-        </w:rPr>
-        <w:t>Date of Reporting: {{</w:t>
-      </w:r>
       <w:proofErr w:type="spellStart"/>
       <w:r>
         <w:rPr>
+          <w:rFonts w:ascii="Mangal" w:hAnsi="Mangal" w:cs="Mangal"/>
+          <w:lang w:val="en-US"/>
+        </w:rPr>
+        <w:t>आख्या</w:t>
+      </w:r>
+      <w:proofErr w:type="spellEnd"/>
+      <w:r>
+        <w:rPr>
+          <w:lang w:val="en-US"/>
+        </w:rPr>
+        <w:t xml:space="preserve"> </w:t>
+      </w:r>
+      <w:proofErr w:type="spellStart"/>
+      <w:r>
+        <w:rPr>
+          <w:rFonts w:ascii="Mangal" w:hAnsi="Mangal" w:cs="Mangal"/>
+          <w:lang w:val="en-US"/>
+        </w:rPr>
+        <w:t>की</w:t>
+      </w:r>
+      <w:proofErr w:type="spellEnd"/>
+      <w:r>
+        <w:rPr>
+          <w:lang w:val="en-US"/>
+        </w:rPr>
+        <w:t xml:space="preserve"> </w:t>
+      </w:r>
+      <w:proofErr w:type="spellStart"/>
+      <w:r>
+        <w:rPr>
+          <w:rFonts w:ascii="Mangal" w:hAnsi="Mangal" w:cs="Mangal"/>
+          <w:lang w:val="en-US"/>
+        </w:rPr>
+        <w:t>दिनाँक</w:t>
+      </w:r>
+      <w:proofErr w:type="spellEnd"/>
+      <w:r>
+        <w:rPr>
+          <w:lang w:val="en-US"/>
+        </w:rPr>
+        <w:t xml:space="preserve"> /</w:t>
+      </w:r>
+      <w:r>
+        <w:rPr>
+          <w:lang w:val="en-US"/>
+        </w:rPr>
+        <w:t xml:space="preserve"> </w:t>
+      </w:r>
+      <w:r>
+        <w:rPr>
+          <w:lang w:val="en-US"/>
+        </w:rPr>
+        <w:t xml:space="preserve">Date of Reporting: </w:t>
+      </w:r>
+      <w:r>
+        <w:rPr>
+          <w:b/>
+          <w:bCs/>
+          <w:lang w:val="en-US"/>
+        </w:rPr>
+        <w:t>{{</w:t>
+      </w:r>
+      <w:proofErr w:type="spellStart"/>
+      <w:r>
+        <w:rPr>
+          <w:b/>
+          <w:bCs/>
           <w:lang w:val="en-US"/>
         </w:rPr>
         <w:t>reportDt</w:t>
@@ -105,6 +194,8 @@
       <w:proofErr w:type="spellEnd"/>
       <w:r>
         <w:rPr>
+          <w:b/>
+          <w:bCs/>
           <w:lang w:val="en-US"/>
         </w:rPr>
         <w:t>}}</w:t>
@@ -121,6 +212,16 @@
           <w:lang w:val="en-US"/>
         </w:rPr>
       </w:pPr>
+      <w:r>
+        <w:rPr>
+          <w:rFonts w:cs="Mangal"/>
+          <w:b/>
+          <w:bCs/>
+          <w:cs/>
+          <w:lang w:val="en-US" w:bidi="hi-IN"/>
+        </w:rPr>
+        <w:t xml:space="preserve">एटीसी के उल्लंघन का प्रतिशत (%) / </w:t>
+      </w:r>
       <w:r>
         <w:rPr>
           <w:b/>
@@ -139,10 +240,10 @@
         <w:tblLook w:val="04A0" w:firstRow="1" w:lastRow="0" w:firstColumn="1" w:lastColumn="0" w:noHBand="0" w:noVBand="1"/>
       </w:tblPr>
       <w:tblGrid>
-        <w:gridCol w:w="1867"/>
-        <w:gridCol w:w="1939"/>
-        <w:gridCol w:w="1783"/>
-        <w:gridCol w:w="1774"/>
+        <w:gridCol w:w="1554"/>
+        <w:gridCol w:w="2356"/>
+        <w:gridCol w:w="1745"/>
+        <w:gridCol w:w="1708"/>
         <w:gridCol w:w="1653"/>
       </w:tblGrid>
       <w:tr>
@@ -151,12 +252,37 @@
         </w:trPr>
         <w:tc>
           <w:tcPr>
-            <w:tcW w:w="1925" w:type="dxa"/>
+            <w:tcW w:w="805" w:type="dxa"/>
             <w:shd w:val="clear" w:color="auto" w:fill="F4B083" w:themeFill="accent2" w:themeFillTint="99"/>
             <w:vAlign w:val="center"/>
           </w:tcPr>
           <w:p>
             <w:pPr>
+              <w:jc w:val="center"/>
+              <w:rPr>
+                <w:b/>
+                <w:bCs/>
+                <w:sz w:val="20"/>
+                <w:szCs w:val="20"/>
+                <w:lang w:val="en-US"/>
+              </w:rPr>
+            </w:pPr>
+            <w:r>
+              <w:rPr>
+                <w:rFonts w:cs="Mangal"/>
+                <w:b/>
+                <w:bCs/>
+                <w:sz w:val="20"/>
+                <w:szCs w:val="20"/>
+                <w:cs/>
+                <w:lang w:val="en-US" w:bidi="hi-IN"/>
+              </w:rPr>
+              <w:t>क्र॰ स॰</w:t>
+            </w:r>
+          </w:p>
+          <w:p>
+            <w:pPr>
+              <w:jc w:val="center"/>
               <w:rPr>
                 <w:b/>
                 <w:bCs/>
@@ -168,6 +294,8 @@
               <w:rPr>
                 <w:b/>
                 <w:bCs/>
+                <w:sz w:val="20"/>
+                <w:szCs w:val="20"/>
                 <w:lang w:val="en-US"/>
               </w:rPr>
               <w:t>Sr.No</w:t>
@@ -177,6 +305,8 @@
               <w:rPr>
                 <w:b/>
                 <w:bCs/>
+                <w:sz w:val="20"/>
+                <w:szCs w:val="20"/>
                 <w:lang w:val="en-US"/>
               </w:rPr>
               <w:t>.</w:t>
@@ -185,22 +315,50 @@
         </w:tc>
         <w:tc>
           <w:tcPr>
-            <w:tcW w:w="1907" w:type="dxa"/>
+            <w:tcW w:w="3001" w:type="dxa"/>
             <w:shd w:val="clear" w:color="auto" w:fill="F4B083" w:themeFill="accent2" w:themeFillTint="99"/>
             <w:vAlign w:val="center"/>
           </w:tcPr>
           <w:p>
             <w:pPr>
-              <w:rPr>
-                <w:b/>
-                <w:bCs/>
-                <w:lang w:val="en-US"/>
-              </w:rPr>
-            </w:pPr>
-            <w:r>
-              <w:rPr>
-                <w:b/>
-                <w:bCs/>
+              <w:jc w:val="center"/>
+              <w:rPr>
+                <w:rFonts w:cs="Mangal"/>
+                <w:b/>
+                <w:bCs/>
+                <w:sz w:val="20"/>
+                <w:szCs w:val="20"/>
+                <w:lang w:val="en-US" w:bidi="hi-IN"/>
+              </w:rPr>
+            </w:pPr>
+            <w:r>
+              <w:rPr>
+                <w:rFonts w:cs="Mangal"/>
+                <w:b/>
+                <w:bCs/>
+                <w:sz w:val="20"/>
+                <w:szCs w:val="20"/>
+                <w:cs/>
+                <w:lang w:val="en-US" w:bidi="hi-IN"/>
+              </w:rPr>
+              <w:t>राज्य</w:t>
+            </w:r>
+          </w:p>
+          <w:p>
+            <w:pPr>
+              <w:jc w:val="center"/>
+              <w:rPr>
+                <w:b/>
+                <w:bCs/>
+                <w:lang w:val="en-US"/>
+              </w:rPr>
+            </w:pPr>
+            <w:r>
+              <w:rPr>
+                <w:b/>
+                <w:bCs/>
+                <w:sz w:val="20"/>
+                <w:szCs w:val="20"/>
                 <w:lang w:val="en-US"/>
               </w:rPr>
               <w:t>State</w:t>
@@ -209,22 +367,50 @@
         </w:tc>
         <w:tc>
           <w:tcPr>
-            <w:tcW w:w="1794" w:type="dxa"/>
+            <w:tcW w:w="1783" w:type="dxa"/>
             <w:shd w:val="clear" w:color="auto" w:fill="F4B083" w:themeFill="accent2" w:themeFillTint="99"/>
             <w:vAlign w:val="center"/>
           </w:tcPr>
           <w:p>
             <w:pPr>
-              <w:rPr>
-                <w:b/>
-                <w:bCs/>
-                <w:lang w:val="en-US"/>
-              </w:rPr>
-            </w:pPr>
-            <w:r>
-              <w:rPr>
-                <w:b/>
-                <w:bCs/>
+              <w:jc w:val="center"/>
+              <w:rPr>
+                <w:rFonts w:cs="Mangal"/>
+                <w:b/>
+                <w:bCs/>
+                <w:sz w:val="20"/>
+                <w:szCs w:val="20"/>
+                <w:lang w:val="en-US" w:bidi="hi-IN"/>
+              </w:rPr>
+            </w:pPr>
+            <w:r>
+              <w:rPr>
+                <w:rFonts w:cs="Mangal"/>
+                <w:b/>
+                <w:bCs/>
+                <w:sz w:val="20"/>
+                <w:szCs w:val="20"/>
+                <w:cs/>
+                <w:lang w:val="en-US" w:bidi="hi-IN"/>
+              </w:rPr>
+              <w:t>उल्लंघन किए गए ब्लॉकों की संख्या</w:t>
+            </w:r>
+          </w:p>
+          <w:p>
+            <w:pPr>
+              <w:jc w:val="center"/>
+              <w:rPr>
+                <w:b/>
+                <w:bCs/>
+                <w:lang w:val="en-US"/>
+              </w:rPr>
+            </w:pPr>
+            <w:r>
+              <w:rPr>
+                <w:b/>
+                <w:bCs/>
+                <w:sz w:val="20"/>
+                <w:szCs w:val="20"/>
                 <w:lang w:val="en-US"/>
               </w:rPr>
               <w:t>No. of blocks violated</w:t>
@@ -233,22 +419,50 @@
         </w:tc>
         <w:tc>
           <w:tcPr>
-            <w:tcW w:w="1794" w:type="dxa"/>
+            <w:tcW w:w="1774" w:type="dxa"/>
             <w:shd w:val="clear" w:color="auto" w:fill="F4B083" w:themeFill="accent2" w:themeFillTint="99"/>
             <w:vAlign w:val="center"/>
           </w:tcPr>
           <w:p>
             <w:pPr>
-              <w:rPr>
-                <w:b/>
-                <w:bCs/>
-                <w:lang w:val="en-US"/>
-              </w:rPr>
-            </w:pPr>
-            <w:r>
-              <w:rPr>
-                <w:b/>
-                <w:bCs/>
+              <w:jc w:val="center"/>
+              <w:rPr>
+                <w:rFonts w:cs="Mangal"/>
+                <w:b/>
+                <w:bCs/>
+                <w:sz w:val="20"/>
+                <w:szCs w:val="20"/>
+                <w:lang w:val="en-US" w:bidi="hi-IN"/>
+              </w:rPr>
+            </w:pPr>
+            <w:r>
+              <w:rPr>
+                <w:rFonts w:cs="Mangal"/>
+                <w:b/>
+                <w:bCs/>
+                <w:sz w:val="20"/>
+                <w:szCs w:val="20"/>
+                <w:cs/>
+                <w:lang w:val="en-US" w:bidi="hi-IN"/>
+              </w:rPr>
+              <w:t>उल्लंघन किए गए घंटों की संख्या</w:t>
+            </w:r>
+          </w:p>
+          <w:p>
+            <w:pPr>
+              <w:jc w:val="center"/>
+              <w:rPr>
+                <w:b/>
+                <w:bCs/>
+                <w:lang w:val="en-US"/>
+              </w:rPr>
+            </w:pPr>
+            <w:r>
+              <w:rPr>
+                <w:b/>
+                <w:bCs/>
+                <w:sz w:val="20"/>
+                <w:szCs w:val="20"/>
                 <w:lang w:val="en-US"/>
               </w:rPr>
               <w:t>No. of hours violated</w:t>
@@ -257,7 +471,7 @@
         </w:tc>
         <w:tc>
           <w:tcPr>
-            <w:tcW w:w="1596" w:type="dxa"/>
+            <w:tcW w:w="1653" w:type="dxa"/>
             <w:shd w:val="clear" w:color="auto" w:fill="F4B083" w:themeFill="accent2" w:themeFillTint="99"/>
             <w:vAlign w:val="center"/>
           </w:tcPr>
@@ -265,15 +479,52 @@
             <w:pPr>
               <w:jc w:val="center"/>
               <w:rPr>
-                <w:b/>
-                <w:bCs/>
-                <w:lang w:val="en-US"/>
-              </w:rPr>
-            </w:pPr>
-            <w:r>
-              <w:rPr>
-                <w:b/>
-                <w:bCs/>
+                <w:rFonts w:cs="Mangal"/>
+                <w:b/>
+                <w:bCs/>
+                <w:sz w:val="20"/>
+                <w:szCs w:val="20"/>
+                <w:lang w:val="en-US" w:bidi="hi-IN"/>
+              </w:rPr>
+            </w:pPr>
+            <w:r>
+              <w:rPr>
+                <w:b/>
+                <w:bCs/>
+                <w:sz w:val="20"/>
+                <w:szCs w:val="20"/>
+                <w:lang w:val="en-US"/>
+              </w:rPr>
+              <w:t xml:space="preserve">% </w:t>
+            </w:r>
+            <w:r>
+              <w:rPr>
+                <w:rFonts w:cs="Mangal"/>
+                <w:b/>
+                <w:bCs/>
+                <w:sz w:val="20"/>
+                <w:szCs w:val="20"/>
+                <w:cs/>
+                <w:lang w:val="en-US" w:bidi="hi-IN"/>
+              </w:rPr>
+              <w:t>उल्लंघन</w:t>
+            </w:r>
+          </w:p>
+          <w:p>
+            <w:pPr>
+              <w:jc w:val="center"/>
+              <w:rPr>
+                <w:b/>
+                <w:bCs/>
+                <w:lang w:val="en-US"/>
+              </w:rPr>
+            </w:pPr>
+            <w:r>
+              <w:rPr>
+                <w:b/>
+                <w:bCs/>
+                <w:sz w:val="20"/>
+                <w:szCs w:val="20"/>
                 <w:lang w:val="en-US"/>
               </w:rPr>
               <w:t>% Violation</w:t>
@@ -344,7 +595,7 @@
       <w:tr>
         <w:tc>
           <w:tcPr>
-            <w:tcW w:w="1925" w:type="dxa"/>
+            <w:tcW w:w="805" w:type="dxa"/>
           </w:tcPr>
           <w:p>
             <w:pPr>
@@ -360,6 +611,7 @@
               <w:t>{{</w:t>
             </w:r>
             <w:proofErr w:type="spellStart"/>
+            <w:proofErr w:type="gramStart"/>
             <w:r>
               <w:rPr>
                 <w:lang w:val="en-US"/>
@@ -367,6 +619,7 @@
               <w:t>item.srNum</w:t>
             </w:r>
             <w:proofErr w:type="spellEnd"/>
+            <w:proofErr w:type="gramEnd"/>
             <w:r>
               <w:rPr>
                 <w:lang w:val="en-US"/>
@@ -377,7 +630,7 @@
         </w:tc>
         <w:tc>
           <w:tcPr>
-            <w:tcW w:w="1907" w:type="dxa"/>
+            <w:tcW w:w="3001" w:type="dxa"/>
           </w:tcPr>
           <w:p>
             <w:pPr>
@@ -392,6 +645,7 @@
               <w:t>{{</w:t>
             </w:r>
             <w:proofErr w:type="spellStart"/>
+            <w:proofErr w:type="gramStart"/>
             <w:r>
               <w:rPr>
                 <w:lang w:val="en-US"/>
@@ -399,6 +653,7 @@
               <w:t>item.stateName</w:t>
             </w:r>
             <w:proofErr w:type="spellEnd"/>
+            <w:proofErr w:type="gramEnd"/>
             <w:r>
               <w:rPr>
                 <w:lang w:val="en-US"/>
@@ -409,7 +664,7 @@
         </w:tc>
         <w:tc>
           <w:tcPr>
-            <w:tcW w:w="1794" w:type="dxa"/>
+            <w:tcW w:w="1783" w:type="dxa"/>
           </w:tcPr>
           <w:p>
             <w:pPr>
@@ -425,6 +680,7 @@
               <w:t>{{</w:t>
             </w:r>
             <w:proofErr w:type="spellStart"/>
+            <w:proofErr w:type="gramStart"/>
             <w:r>
               <w:rPr>
                 <w:lang w:val="en-US"/>
@@ -432,6 +688,7 @@
               <w:t>item.numBlks</w:t>
             </w:r>
             <w:proofErr w:type="spellEnd"/>
+            <w:proofErr w:type="gramEnd"/>
             <w:r>
               <w:rPr>
                 <w:lang w:val="en-US"/>
@@ -442,7 +699,7 @@
         </w:tc>
         <w:tc>
           <w:tcPr>
-            <w:tcW w:w="1794" w:type="dxa"/>
+            <w:tcW w:w="1774" w:type="dxa"/>
           </w:tcPr>
           <w:p>
             <w:pPr>
@@ -458,6 +715,7 @@
               <w:t>{{</w:t>
             </w:r>
             <w:proofErr w:type="spellStart"/>
+            <w:proofErr w:type="gramStart"/>
             <w:r>
               <w:rPr>
                 <w:lang w:val="en-US"/>
@@ -477,6 +735,7 @@
               <w:t>rs</w:t>
             </w:r>
             <w:proofErr w:type="spellEnd"/>
+            <w:proofErr w:type="gramEnd"/>
             <w:r>
               <w:rPr>
                 <w:lang w:val="en-US"/>
@@ -487,7 +746,7 @@
         </w:tc>
         <w:tc>
           <w:tcPr>
-            <w:tcW w:w="1596" w:type="dxa"/>
+            <w:tcW w:w="1653" w:type="dxa"/>
           </w:tcPr>
           <w:p>
             <w:pPr>
@@ -503,6 +762,7 @@
               <w:t>{{</w:t>
             </w:r>
             <w:proofErr w:type="spellStart"/>
+            <w:proofErr w:type="gramStart"/>
             <w:r>
               <w:rPr>
                 <w:lang w:val="en-US"/>
@@ -522,6 +782,7 @@
               <w:t>rs</w:t>
             </w:r>
             <w:proofErr w:type="spellEnd"/>
+            <w:proofErr w:type="gramEnd"/>
             <w:r>
               <w:rPr>
                 <w:lang w:val="en-US"/>
@@ -581,60 +842,84 @@
         <w:rPr>
           <w:b/>
           <w:bCs/>
-          <w:sz w:val="24"/>
-          <w:szCs w:val="24"/>
           <w:lang w:val="en-US"/>
         </w:rPr>
       </w:pPr>
       <w:r>
         <w:rPr>
+          <w:rFonts w:cs="Mangal"/>
           <w:b/>
           <w:bCs/>
-          <w:sz w:val="24"/>
-          <w:szCs w:val="24"/>
-          <w:lang w:val="en-US"/>
-        </w:rPr>
-        <w:t xml:space="preserve">Percentage (%) of times </w:t>
+          <w:cs/>
+          <w:lang w:val="en-US" w:bidi="hi-IN"/>
+        </w:rPr>
+        <w:t>(</w:t>
       </w:r>
       <w:r>
         <w:rPr>
           <w:b/>
           <w:bCs/>
-          <w:sz w:val="24"/>
-          <w:szCs w:val="24"/>
-          <w:lang w:val="en-US"/>
-        </w:rPr>
-        <w:t xml:space="preserve">(N-1) </w:t>
-      </w:r>
-      <w:r>
-        <w:rPr>
+          <w:lang w:val="en-US"/>
+        </w:rPr>
+        <w:t xml:space="preserve">N-1) </w:t>
+      </w:r>
+      <w:r>
+        <w:rPr>
+          <w:rFonts w:cs="Mangal"/>
           <w:b/>
           <w:bCs/>
-          <w:sz w:val="24"/>
-          <w:szCs w:val="24"/>
-          <w:lang w:val="en-US"/>
-        </w:rPr>
-        <w:t>C</w:t>
-      </w:r>
-      <w:r>
-        <w:rPr>
+          <w:cs/>
+          <w:lang w:val="en-US" w:bidi="hi-IN"/>
+        </w:rPr>
+        <w:t xml:space="preserve">मानदंड </w:t>
+      </w:r>
+      <w:r>
+        <w:rPr>
+          <w:rFonts w:cs="Mangal" w:hint="cs"/>
           <w:b/>
           <w:bCs/>
-          <w:sz w:val="24"/>
-          <w:szCs w:val="24"/>
-          <w:lang w:val="en-US"/>
-        </w:rPr>
-        <w:t>riteria</w:t>
-      </w:r>
-      <w:r>
-        <w:rPr>
+          <w:cs/>
+          <w:lang w:val="en-US" w:bidi="hi-IN"/>
+        </w:rPr>
+        <w:t>के</w:t>
+      </w:r>
+      <w:r>
+        <w:rPr>
+          <w:rFonts w:cs="Mangal"/>
           <w:b/>
           <w:bCs/>
-          <w:sz w:val="24"/>
-          <w:szCs w:val="24"/>
-          <w:lang w:val="en-US"/>
-        </w:rPr>
-        <w:t xml:space="preserve"> was violated</w:t>
+          <w:cs/>
+          <w:lang w:val="en-US" w:bidi="hi-IN"/>
+        </w:rPr>
+        <w:t xml:space="preserve"> उल्लंघन</w:t>
+      </w:r>
+      <w:r>
+        <w:rPr>
+          <w:rFonts w:cs="Mangal" w:hint="cs"/>
+          <w:b/>
+          <w:bCs/>
+          <w:cs/>
+          <w:lang w:val="en-US" w:bidi="hi-IN"/>
+        </w:rPr>
+        <w:t xml:space="preserve"> का</w:t>
+      </w:r>
+      <w:r>
+        <w:rPr>
+          <w:rFonts w:cs="Mangal"/>
+          <w:b/>
+          <w:bCs/>
+          <w:cs/>
+          <w:lang w:val="en-US" w:bidi="hi-IN"/>
+        </w:rPr>
+        <w:t xml:space="preserve"> प्रतिशत (%) / </w:t>
+      </w:r>
+      <w:r>
+        <w:rPr>
+          <w:b/>
+          <w:bCs/>
+          <w:lang w:val="en-US"/>
+        </w:rPr>
+        <w:t>Percentage (%) of times (N-1) Criteria was violated</w:t>
       </w:r>
     </w:p>
     <w:tbl>
@@ -644,10 +929,10 @@
         <w:tblLook w:val="04A0" w:firstRow="1" w:lastRow="0" w:firstColumn="1" w:lastColumn="0" w:noHBand="0" w:noVBand="1"/>
       </w:tblPr>
       <w:tblGrid>
-        <w:gridCol w:w="1867"/>
-        <w:gridCol w:w="1939"/>
-        <w:gridCol w:w="1783"/>
-        <w:gridCol w:w="1774"/>
+        <w:gridCol w:w="1554"/>
+        <w:gridCol w:w="2368"/>
+        <w:gridCol w:w="1741"/>
+        <w:gridCol w:w="1700"/>
         <w:gridCol w:w="1653"/>
       </w:tblGrid>
       <w:tr>
@@ -656,12 +941,38 @@
         </w:trPr>
         <w:tc>
           <w:tcPr>
-            <w:tcW w:w="1925" w:type="dxa"/>
+            <w:tcW w:w="535" w:type="dxa"/>
             <w:shd w:val="clear" w:color="auto" w:fill="F4B083" w:themeFill="accent2" w:themeFillTint="99"/>
             <w:vAlign w:val="center"/>
           </w:tcPr>
           <w:p>
             <w:pPr>
+              <w:jc w:val="center"/>
+              <w:rPr>
+                <w:rFonts w:cs="Mangal"/>
+                <w:b/>
+                <w:bCs/>
+                <w:sz w:val="20"/>
+                <w:szCs w:val="20"/>
+                <w:lang w:val="en-US" w:bidi="hi-IN"/>
+              </w:rPr>
+            </w:pPr>
+            <w:r>
+              <w:rPr>
+                <w:rFonts w:cs="Mangal"/>
+                <w:b/>
+                <w:bCs/>
+                <w:sz w:val="20"/>
+                <w:szCs w:val="20"/>
+                <w:cs/>
+                <w:lang w:val="en-US" w:bidi="hi-IN"/>
+              </w:rPr>
+              <w:t>क्र॰ स॰</w:t>
+            </w:r>
+          </w:p>
+          <w:p>
+            <w:pPr>
+              <w:jc w:val="center"/>
               <w:rPr>
                 <w:b/>
                 <w:bCs/>
@@ -671,18 +982,24 @@
             <w:proofErr w:type="spellStart"/>
             <w:r>
               <w:rPr>
-                <w:b/>
-                <w:bCs/>
-                <w:lang w:val="en-US"/>
+                <w:rFonts w:cs="Mangal"/>
+                <w:b/>
+                <w:bCs/>
+                <w:sz w:val="20"/>
+                <w:szCs w:val="20"/>
+                <w:lang w:val="en-US" w:bidi="hi-IN"/>
               </w:rPr>
               <w:t>Sr.No</w:t>
             </w:r>
             <w:proofErr w:type="spellEnd"/>
             <w:r>
               <w:rPr>
-                <w:b/>
-                <w:bCs/>
-                <w:lang w:val="en-US"/>
+                <w:rFonts w:cs="Mangal"/>
+                <w:b/>
+                <w:bCs/>
+                <w:sz w:val="20"/>
+                <w:szCs w:val="20"/>
+                <w:lang w:val="en-US" w:bidi="hi-IN"/>
               </w:rPr>
               <w:t>.</w:t>
             </w:r>
@@ -690,23 +1007,52 @@
         </w:tc>
         <w:tc>
           <w:tcPr>
-            <w:tcW w:w="1907" w:type="dxa"/>
+            <w:tcW w:w="3271" w:type="dxa"/>
             <w:shd w:val="clear" w:color="auto" w:fill="F4B083" w:themeFill="accent2" w:themeFillTint="99"/>
             <w:vAlign w:val="center"/>
           </w:tcPr>
           <w:p>
             <w:pPr>
-              <w:rPr>
-                <w:b/>
-                <w:bCs/>
-                <w:lang w:val="en-US"/>
-              </w:rPr>
-            </w:pPr>
-            <w:r>
-              <w:rPr>
-                <w:b/>
-                <w:bCs/>
-                <w:lang w:val="en-US"/>
+              <w:jc w:val="center"/>
+              <w:rPr>
+                <w:rFonts w:cs="Mangal"/>
+                <w:b/>
+                <w:bCs/>
+                <w:sz w:val="20"/>
+                <w:szCs w:val="20"/>
+                <w:lang w:val="en-US" w:bidi="hi-IN"/>
+              </w:rPr>
+            </w:pPr>
+            <w:r>
+              <w:rPr>
+                <w:rFonts w:cs="Mangal"/>
+                <w:b/>
+                <w:bCs/>
+                <w:sz w:val="20"/>
+                <w:szCs w:val="20"/>
+                <w:cs/>
+                <w:lang w:val="en-US" w:bidi="hi-IN"/>
+              </w:rPr>
+              <w:t>राज्य</w:t>
+            </w:r>
+          </w:p>
+          <w:p>
+            <w:pPr>
+              <w:jc w:val="center"/>
+              <w:rPr>
+                <w:b/>
+                <w:bCs/>
+                <w:lang w:val="en-US"/>
+              </w:rPr>
+            </w:pPr>
+            <w:r>
+              <w:rPr>
+                <w:rFonts w:cs="Mangal"/>
+                <w:b/>
+                <w:bCs/>
+                <w:sz w:val="20"/>
+                <w:szCs w:val="20"/>
+                <w:lang w:val="en-US" w:bidi="hi-IN"/>
               </w:rPr>
               <w:t>State</w:t>
             </w:r>
@@ -714,23 +1060,52 @@
         </w:tc>
         <w:tc>
           <w:tcPr>
-            <w:tcW w:w="1794" w:type="dxa"/>
+            <w:tcW w:w="1783" w:type="dxa"/>
             <w:shd w:val="clear" w:color="auto" w:fill="F4B083" w:themeFill="accent2" w:themeFillTint="99"/>
             <w:vAlign w:val="center"/>
           </w:tcPr>
           <w:p>
             <w:pPr>
-              <w:rPr>
-                <w:b/>
-                <w:bCs/>
-                <w:lang w:val="en-US"/>
-              </w:rPr>
-            </w:pPr>
-            <w:r>
-              <w:rPr>
-                <w:b/>
-                <w:bCs/>
-                <w:lang w:val="en-US"/>
+              <w:jc w:val="center"/>
+              <w:rPr>
+                <w:rFonts w:cs="Mangal"/>
+                <w:b/>
+                <w:bCs/>
+                <w:sz w:val="20"/>
+                <w:szCs w:val="20"/>
+                <w:lang w:val="en-US" w:bidi="hi-IN"/>
+              </w:rPr>
+            </w:pPr>
+            <w:r>
+              <w:rPr>
+                <w:rFonts w:cs="Mangal"/>
+                <w:b/>
+                <w:bCs/>
+                <w:sz w:val="20"/>
+                <w:szCs w:val="20"/>
+                <w:cs/>
+                <w:lang w:val="en-US" w:bidi="hi-IN"/>
+              </w:rPr>
+              <w:t>उल्लंघन किए गए ब्लॉकों की संख्या</w:t>
+            </w:r>
+          </w:p>
+          <w:p>
+            <w:pPr>
+              <w:jc w:val="center"/>
+              <w:rPr>
+                <w:b/>
+                <w:bCs/>
+                <w:lang w:val="en-US"/>
+              </w:rPr>
+            </w:pPr>
+            <w:r>
+              <w:rPr>
+                <w:rFonts w:cs="Mangal"/>
+                <w:b/>
+                <w:bCs/>
+                <w:sz w:val="20"/>
+                <w:szCs w:val="20"/>
+                <w:lang w:val="en-US" w:bidi="hi-IN"/>
               </w:rPr>
               <w:t>No. of blocks violated</w:t>
             </w:r>
@@ -738,23 +1113,52 @@
         </w:tc>
         <w:tc>
           <w:tcPr>
-            <w:tcW w:w="1794" w:type="dxa"/>
+            <w:tcW w:w="1774" w:type="dxa"/>
             <w:shd w:val="clear" w:color="auto" w:fill="F4B083" w:themeFill="accent2" w:themeFillTint="99"/>
             <w:vAlign w:val="center"/>
           </w:tcPr>
           <w:p>
             <w:pPr>
-              <w:rPr>
-                <w:b/>
-                <w:bCs/>
-                <w:lang w:val="en-US"/>
-              </w:rPr>
-            </w:pPr>
-            <w:r>
-              <w:rPr>
-                <w:b/>
-                <w:bCs/>
-                <w:lang w:val="en-US"/>
+              <w:jc w:val="center"/>
+              <w:rPr>
+                <w:rFonts w:cs="Mangal"/>
+                <w:b/>
+                <w:bCs/>
+                <w:sz w:val="20"/>
+                <w:szCs w:val="20"/>
+                <w:lang w:val="en-US" w:bidi="hi-IN"/>
+              </w:rPr>
+            </w:pPr>
+            <w:r>
+              <w:rPr>
+                <w:rFonts w:cs="Mangal"/>
+                <w:b/>
+                <w:bCs/>
+                <w:sz w:val="20"/>
+                <w:szCs w:val="20"/>
+                <w:cs/>
+                <w:lang w:val="en-US" w:bidi="hi-IN"/>
+              </w:rPr>
+              <w:t>उल्लंघन किए गए घंटों की संख्या</w:t>
+            </w:r>
+          </w:p>
+          <w:p>
+            <w:pPr>
+              <w:jc w:val="center"/>
+              <w:rPr>
+                <w:b/>
+                <w:bCs/>
+                <w:lang w:val="en-US"/>
+              </w:rPr>
+            </w:pPr>
+            <w:r>
+              <w:rPr>
+                <w:rFonts w:cs="Mangal"/>
+                <w:b/>
+                <w:bCs/>
+                <w:sz w:val="20"/>
+                <w:szCs w:val="20"/>
+                <w:lang w:val="en-US" w:bidi="hi-IN"/>
               </w:rPr>
               <w:t>No. of hours violated</w:t>
             </w:r>
@@ -762,7 +1166,7 @@
         </w:tc>
         <w:tc>
           <w:tcPr>
-            <w:tcW w:w="1596" w:type="dxa"/>
+            <w:tcW w:w="1653" w:type="dxa"/>
             <w:shd w:val="clear" w:color="auto" w:fill="F4B083" w:themeFill="accent2" w:themeFillTint="99"/>
             <w:vAlign w:val="center"/>
           </w:tcPr>
@@ -770,16 +1174,55 @@
             <w:pPr>
               <w:jc w:val="center"/>
               <w:rPr>
-                <w:b/>
-                <w:bCs/>
-                <w:lang w:val="en-US"/>
-              </w:rPr>
-            </w:pPr>
-            <w:r>
-              <w:rPr>
-                <w:b/>
-                <w:bCs/>
-                <w:lang w:val="en-US"/>
+                <w:rFonts w:cs="Mangal"/>
+                <w:b/>
+                <w:bCs/>
+                <w:sz w:val="20"/>
+                <w:szCs w:val="20"/>
+                <w:lang w:val="en-US" w:bidi="hi-IN"/>
+              </w:rPr>
+            </w:pPr>
+            <w:r>
+              <w:rPr>
+                <w:rFonts w:cs="Mangal"/>
+                <w:b/>
+                <w:bCs/>
+                <w:sz w:val="20"/>
+                <w:szCs w:val="20"/>
+                <w:lang w:val="en-US" w:bidi="hi-IN"/>
+              </w:rPr>
+              <w:t xml:space="preserve">% </w:t>
+            </w:r>
+            <w:r>
+              <w:rPr>
+                <w:rFonts w:cs="Mangal"/>
+                <w:b/>
+                <w:bCs/>
+                <w:sz w:val="20"/>
+                <w:szCs w:val="20"/>
+                <w:cs/>
+                <w:lang w:val="en-US" w:bidi="hi-IN"/>
+              </w:rPr>
+              <w:t>उल्लंघन</w:t>
+            </w:r>
+          </w:p>
+          <w:p>
+            <w:pPr>
+              <w:jc w:val="center"/>
+              <w:rPr>
+                <w:b/>
+                <w:bCs/>
+                <w:lang w:val="en-US"/>
+              </w:rPr>
+            </w:pPr>
+            <w:r>
+              <w:rPr>
+                <w:rFonts w:cs="Mangal"/>
+                <w:b/>
+                <w:bCs/>
+                <w:sz w:val="20"/>
+                <w:szCs w:val="20"/>
+                <w:lang w:val="en-US" w:bidi="hi-IN"/>
               </w:rPr>
               <w:t>% Violation</w:t>
             </w:r>
@@ -855,7 +1298,7 @@
       <w:tr>
         <w:tc>
           <w:tcPr>
-            <w:tcW w:w="1925" w:type="dxa"/>
+            <w:tcW w:w="535" w:type="dxa"/>
           </w:tcPr>
           <w:p>
             <w:pPr>
@@ -871,6 +1314,7 @@
               <w:t>{{</w:t>
             </w:r>
             <w:proofErr w:type="spellStart"/>
+            <w:proofErr w:type="gramStart"/>
             <w:r>
               <w:rPr>
                 <w:lang w:val="en-US"/>
@@ -878,6 +1322,7 @@
               <w:t>item.srNum</w:t>
             </w:r>
             <w:proofErr w:type="spellEnd"/>
+            <w:proofErr w:type="gramEnd"/>
             <w:r>
               <w:rPr>
                 <w:lang w:val="en-US"/>
@@ -888,7 +1333,7 @@
         </w:tc>
         <w:tc>
           <w:tcPr>
-            <w:tcW w:w="1907" w:type="dxa"/>
+            <w:tcW w:w="3271" w:type="dxa"/>
           </w:tcPr>
           <w:p>
             <w:pPr>
@@ -903,6 +1348,7 @@
               <w:t>{{</w:t>
             </w:r>
             <w:proofErr w:type="spellStart"/>
+            <w:proofErr w:type="gramStart"/>
             <w:r>
               <w:rPr>
                 <w:lang w:val="en-US"/>
@@ -910,6 +1356,7 @@
               <w:t>item.stateName</w:t>
             </w:r>
             <w:proofErr w:type="spellEnd"/>
+            <w:proofErr w:type="gramEnd"/>
             <w:r>
               <w:rPr>
                 <w:lang w:val="en-US"/>
@@ -920,7 +1367,7 @@
         </w:tc>
         <w:tc>
           <w:tcPr>
-            <w:tcW w:w="1794" w:type="dxa"/>
+            <w:tcW w:w="1783" w:type="dxa"/>
           </w:tcPr>
           <w:p>
             <w:pPr>
@@ -936,6 +1383,7 @@
               <w:t>{{</w:t>
             </w:r>
             <w:proofErr w:type="spellStart"/>
+            <w:proofErr w:type="gramStart"/>
             <w:r>
               <w:rPr>
                 <w:lang w:val="en-US"/>
@@ -943,6 +1391,7 @@
               <w:t>item.numBlks</w:t>
             </w:r>
             <w:proofErr w:type="spellEnd"/>
+            <w:proofErr w:type="gramEnd"/>
             <w:r>
               <w:rPr>
                 <w:lang w:val="en-US"/>
@@ -953,7 +1402,7 @@
         </w:tc>
         <w:tc>
           <w:tcPr>
-            <w:tcW w:w="1794" w:type="dxa"/>
+            <w:tcW w:w="1774" w:type="dxa"/>
           </w:tcPr>
           <w:p>
             <w:pPr>
@@ -969,6 +1418,7 @@
               <w:t>{{</w:t>
             </w:r>
             <w:proofErr w:type="spellStart"/>
+            <w:proofErr w:type="gramStart"/>
             <w:r>
               <w:rPr>
                 <w:lang w:val="en-US"/>
@@ -988,6 +1438,7 @@
               <w:t>rs</w:t>
             </w:r>
             <w:proofErr w:type="spellEnd"/>
+            <w:proofErr w:type="gramEnd"/>
             <w:r>
               <w:rPr>
                 <w:lang w:val="en-US"/>
@@ -998,7 +1449,7 @@
         </w:tc>
         <w:tc>
           <w:tcPr>
-            <w:tcW w:w="1596" w:type="dxa"/>
+            <w:tcW w:w="1653" w:type="dxa"/>
           </w:tcPr>
           <w:p>
             <w:pPr>
@@ -1014,6 +1465,7 @@
               <w:t>{{</w:t>
             </w:r>
             <w:proofErr w:type="spellStart"/>
+            <w:proofErr w:type="gramStart"/>
             <w:r>
               <w:rPr>
                 <w:lang w:val="en-US"/>
@@ -1033,6 +1485,7 @@
               <w:t>rs</w:t>
             </w:r>
             <w:proofErr w:type="spellEnd"/>
+            <w:proofErr w:type="gramEnd"/>
             <w:r>
               <w:rPr>
                 <w:lang w:val="en-US"/>
@@ -1088,19 +1541,198 @@
     </w:p>
     <w:p>
       <w:pPr>
-        <w:rPr>
+        <w:jc w:val="both"/>
+        <w:rPr>
+          <w:rFonts w:cs="Mangal"/>
+          <w:i/>
+          <w:iCs/>
           <w:sz w:val="20"/>
           <w:szCs w:val="20"/>
-          <w:lang w:val="en-US"/>
+          <w:lang w:val="en-US" w:bidi="hi-IN"/>
         </w:rPr>
       </w:pPr>
       <w:r>
         <w:rPr>
+          <w:rFonts w:cs="Mangal"/>
+          <w:i/>
+          <w:iCs/>
           <w:sz w:val="20"/>
           <w:szCs w:val="20"/>
-          <w:lang w:val="en-US"/>
-        </w:rPr>
-        <w:t>Remarks: Flows crossing Total Transfer Capability (TTC) on interregional corridors has been worked out as a proxy for (N-1) violation</w:t>
+          <w:cs/>
+          <w:lang w:val="en-US" w:bidi="hi-IN"/>
+        </w:rPr>
+        <w:t>टिप्पणी: अंतर्क्षेत्रीय गलियारों पर कुल स्थानांतरण क्षमता (</w:t>
+      </w:r>
+      <w:r>
+        <w:rPr>
+          <w:i/>
+          <w:iCs/>
+          <w:sz w:val="20"/>
+          <w:szCs w:val="20"/>
+          <w:lang w:val="en-US"/>
+        </w:rPr>
+        <w:t xml:space="preserve">TTC) </w:t>
+      </w:r>
+      <w:r>
+        <w:rPr>
+          <w:rFonts w:cs="Mangal"/>
+          <w:i/>
+          <w:iCs/>
+          <w:sz w:val="20"/>
+          <w:szCs w:val="20"/>
+          <w:cs/>
+          <w:lang w:val="en-US" w:bidi="hi-IN"/>
+        </w:rPr>
+        <w:t>को पार करने वाले प्रवाह (</w:t>
+      </w:r>
+      <w:r>
+        <w:rPr>
+          <w:i/>
+          <w:iCs/>
+          <w:sz w:val="20"/>
+          <w:szCs w:val="20"/>
+          <w:lang w:val="en-US"/>
+        </w:rPr>
+        <w:t xml:space="preserve">N-1) </w:t>
+      </w:r>
+      <w:r>
+        <w:rPr>
+          <w:rFonts w:cs="Mangal"/>
+          <w:i/>
+          <w:iCs/>
+          <w:sz w:val="20"/>
+          <w:szCs w:val="20"/>
+          <w:cs/>
+          <w:lang w:val="en-US" w:bidi="hi-IN"/>
+        </w:rPr>
+        <w:t>उल्लंघन के लिए एक प्रॉक्सी</w:t>
+      </w:r>
+      <w:r>
+        <w:rPr>
+          <w:i/>
+          <w:iCs/>
+          <w:noProof/>
+        </w:rPr>
+        <w:t xml:space="preserve"> </w:t>
+      </w:r>
+      <w:r>
+        <w:rPr>
+          <w:rFonts w:cs="Mangal"/>
+          <w:i/>
+          <w:iCs/>
+          <w:sz w:val="20"/>
+          <w:szCs w:val="20"/>
+          <w:cs/>
+          <w:lang w:val="en-US" w:bidi="hi-IN"/>
+        </w:rPr>
+        <w:t xml:space="preserve"> के रूप में काम किया गया है। </w:t>
+      </w:r>
+      <w:r>
+        <w:rPr>
+          <w:rFonts w:cs="Mangal"/>
+          <w:i/>
+          <w:iCs/>
+          <w:sz w:val="20"/>
+          <w:szCs w:val="20"/>
+          <w:cs/>
+          <w:lang w:val="en-US" w:bidi="hi-IN"/>
+        </w:rPr>
+        <w:t xml:space="preserve">उपरोक्त रिपोर्ट </w:t>
+      </w:r>
+      <w:r>
+        <w:rPr>
+          <w:rFonts w:cs="Mangal"/>
+          <w:i/>
+          <w:iCs/>
+          <w:sz w:val="20"/>
+          <w:szCs w:val="20"/>
+          <w:lang w:val="en-US"/>
+        </w:rPr>
+        <w:t xml:space="preserve">WRLDC </w:t>
+      </w:r>
+      <w:r>
+        <w:rPr>
+          <w:rFonts w:cs="Mangal"/>
+          <w:i/>
+          <w:iCs/>
+          <w:sz w:val="20"/>
+          <w:szCs w:val="20"/>
+          <w:cs/>
+          <w:lang w:val="en-US" w:bidi="hi-IN"/>
+        </w:rPr>
+        <w:t xml:space="preserve">पर उपलब्ध </w:t>
+      </w:r>
+      <w:r>
+        <w:rPr>
+          <w:rFonts w:cs="Mangal"/>
+          <w:i/>
+          <w:iCs/>
+          <w:sz w:val="20"/>
+          <w:szCs w:val="20"/>
+          <w:lang w:val="en-US"/>
+        </w:rPr>
+        <w:t xml:space="preserve">SCADA </w:t>
+      </w:r>
+      <w:r>
+        <w:rPr>
+          <w:rFonts w:cs="Mangal"/>
+          <w:i/>
+          <w:iCs/>
+          <w:sz w:val="20"/>
+          <w:szCs w:val="20"/>
+          <w:cs/>
+          <w:lang w:val="en-US" w:bidi="hi-IN"/>
+        </w:rPr>
+        <w:t>डेटा पर आधारित है।</w:t>
+      </w:r>
+    </w:p>
+    <w:p>
+      <w:pPr>
+        <w:rPr>
+          <w:sz w:val="20"/>
+          <w:szCs w:val="20"/>
+          <w:lang w:val="en-US"/>
+        </w:rPr>
+      </w:pPr>
+      <w:r>
+        <w:rPr>
+          <w:i/>
+          <w:iCs/>
+          <w:lang w:val="en-US"/>
+        </w:rPr>
+        <w:t>Remarks: Flows crossing Total Transfer Capability (TTC) on intr</w:t>
+      </w:r>
+      <w:r>
+        <w:rPr>
+          <w:i/>
+          <w:iCs/>
+          <w:lang w:val="en-US"/>
+        </w:rPr>
+        <w:t>a-</w:t>
+      </w:r>
+      <w:r>
+        <w:rPr>
+          <w:i/>
+          <w:iCs/>
+          <w:lang w:val="en-US"/>
+        </w:rPr>
+        <w:t>regional corridors has been worked out as a proxy for (N-1) violation</w:t>
+      </w:r>
+      <w:r>
+        <w:rPr>
+          <w:i/>
+          <w:iCs/>
+          <w:lang w:val="en-US" w:bidi="hi-IN"/>
+        </w:rPr>
+        <w:t>.</w:t>
+      </w:r>
+      <w:r>
+        <w:rPr>
+          <w:i/>
+          <w:iCs/>
+          <w:lang w:val="en-US" w:bidi="hi-IN"/>
+        </w:rPr>
+        <w:t xml:space="preserve"> Above report is based on SCADA data available at WRLDC</w:t>
       </w:r>
     </w:p>
     <w:sectPr>
@@ -1114,7 +1746,7 @@
 </file>
 
 <file path=word/styles.xml><?xml version="1.0" encoding="utf-8"?>
-<w:styles xmlns:mc="http://schemas.openxmlformats.org/markup-compatibility/2006" xmlns:r="http://schemas.openxmlformats.org/officeDocument/2006/relationships" xmlns:w="http://schemas.openxmlformats.org/wordprocessingml/2006/main" xmlns:w14="http://schemas.microsoft.com/office/word/2010/wordml" xmlns:w15="http://schemas.microsoft.com/office/word/2012/wordml" xmlns:w16cex="http://schemas.microsoft.com/office/word/2018/wordml/cex" xmlns:w16cid="http://schemas.microsoft.com/office/word/2016/wordml/cid" xmlns:w16="http://schemas.microsoft.com/office/word/2018/wordml" xmlns:w16se="http://schemas.microsoft.com/office/word/2015/wordml/symex" mc:Ignorable="w14 w15 w16se w16cid w16 w16cex">
+<w:styles xmlns:mc="http://schemas.openxmlformats.org/markup-compatibility/2006" xmlns:r="http://schemas.openxmlformats.org/officeDocument/2006/relationships" xmlns:w="http://schemas.openxmlformats.org/wordprocessingml/2006/main" xmlns:w14="http://schemas.microsoft.com/office/word/2010/wordml" xmlns:w15="http://schemas.microsoft.com/office/word/2012/wordml" xmlns:w16cex="http://schemas.microsoft.com/office/word/2018/wordml/cex" xmlns:w16cid="http://schemas.microsoft.com/office/word/2016/wordml/cid" xmlns:w16="http://schemas.microsoft.com/office/word/2018/wordml" xmlns:w16sdtdh="http://schemas.microsoft.com/office/word/2020/wordml/sdtdatahash" xmlns:w16se="http://schemas.microsoft.com/office/word/2015/wordml/symex" mc:Ignorable="w14 w15 w16se w16cid w16 w16cex w16sdtdh">
   <w:docDefaults>
     <w:rPrDefault>
       <w:rPr>

</xml_diff>